<commit_message>
Arregle los casos de prueba de Alberto
los resultados de las pruebas estaban mal
</commit_message>
<xml_diff>
--- a/Casos de Prueba.docx
+++ b/Casos de Prueba.docx
@@ -746,9 +746,11 @@
             <w:r>
               <w:t xml:space="preserve">Nombre de usuario: </w:t>
             </w:r>
+            <w:proofErr w:type="spellStart"/>
             <w:r>
               <w:t>Pedreishon</w:t>
             </w:r>
+            <w:proofErr w:type="spellEnd"/>
           </w:p>
           <w:p>
             <w:pPr>
@@ -1082,22 +1084,20 @@
             </w:pPr>
             <w:r>
               <w:rPr>
-                <w:b/>
-                <w:color w:val="FF0000"/>
-              </w:rPr>
-              <w:t>NO PASO</w:t>
-            </w:r>
-            <w:r>
-              <w:t xml:space="preserve">: </w:t>
-            </w:r>
-            <w:r>
-              <w:t xml:space="preserve">el nombre de usuario </w:t>
-            </w:r>
-            <w:r>
-              <w:t>ya existe en la base de datos</w:t>
-            </w:r>
-            <w:r>
-              <w:t>, dar mensaje de error.</w:t>
+                <w:color w:val="00B050"/>
+              </w:rPr>
+              <w:t>OK</w:t>
+            </w:r>
+            <w:r>
+              <w:t>: todo se ejecutó correctamente  y dio el resultado esperado.</w:t>
+            </w:r>
+          </w:p>
+          <w:p>
+            <w:pPr>
+              <w:spacing w:before="100" w:after="100"/>
+            </w:pPr>
+            <w:r>
+              <w:t>Caso 3:</w:t>
             </w:r>
           </w:p>
           <w:p>
@@ -1107,58 +1107,12 @@
             </w:pPr>
             <w:r>
               <w:rPr>
-                <w:b/>
-                <w:color w:val="FF0000"/>
-              </w:rPr>
-              <w:t>NO PASO</w:t>
-            </w:r>
-            <w:r>
-              <w:t xml:space="preserve">: </w:t>
-            </w:r>
-            <w:r>
-              <w:t xml:space="preserve">el </w:t>
-            </w:r>
-            <w:r>
-              <w:t>correo</w:t>
-            </w:r>
-            <w:r>
-              <w:t xml:space="preserve"> del usuario</w:t>
-            </w:r>
-            <w:r>
-              <w:t xml:space="preserve"> ya existe</w:t>
-            </w:r>
-            <w:r>
-              <w:t xml:space="preserve"> en la base de datos, dar mensaje de error.</w:t>
-            </w:r>
-          </w:p>
-          <w:p>
-            <w:pPr>
-              <w:spacing w:before="100" w:after="100"/>
-            </w:pPr>
-            <w:r>
-              <w:t>Caso 3:</w:t>
-            </w:r>
-          </w:p>
-          <w:p>
-            <w:pPr>
-              <w:spacing w:before="100" w:after="100"/>
-              <w:ind w:left="708"/>
-            </w:pPr>
-            <w:r>
-              <w:rPr>
-                <w:b/>
-                <w:color w:val="FF0000"/>
-              </w:rPr>
-              <w:t>NO PASO</w:t>
-            </w:r>
-            <w:r>
-              <w:t xml:space="preserve">: </w:t>
-            </w:r>
-            <w:r>
-              <w:t>las contraseñas no coinciden</w:t>
-            </w:r>
-            <w:r>
-              <w:t>, dar mensaje de error.</w:t>
+                <w:color w:val="00B050"/>
+              </w:rPr>
+              <w:t>OK</w:t>
+            </w:r>
+            <w:r>
+              <w:t>: todo se ejecutó correctamente  y dio el resultado esperado.</w:t>
             </w:r>
           </w:p>
         </w:tc>
@@ -1611,7 +1565,10 @@
               <w:t xml:space="preserve">: todo se </w:t>
             </w:r>
             <w:r>
-              <w:t>ejecutó correctamente, ahora puedo comentar y calificar sus publicaciones</w:t>
+              <w:t xml:space="preserve">ejecutó correctamente, ahora </w:t>
+            </w:r>
+            <w:r>
+              <w:t>el usuario sigue al usuario seleccionado.</w:t>
             </w:r>
           </w:p>
           <w:p>
@@ -1629,13 +1586,12 @@
             </w:pPr>
             <w:r>
               <w:rPr>
-                <w:b/>
-                <w:color w:val="FF0000"/>
-              </w:rPr>
-              <w:t>NO PASO</w:t>
-            </w:r>
-            <w:r>
-              <w:t>: Ya se sigue al usuario, dar alerta.</w:t>
+                <w:color w:val="00B050"/>
+              </w:rPr>
+              <w:t>OK</w:t>
+            </w:r>
+            <w:r>
+              <w:t>: todo se ejecutó correctamente  y dio el resultado esperado.</w:t>
             </w:r>
           </w:p>
           <w:p>
@@ -1653,28 +1609,15 @@
             </w:pPr>
             <w:r>
               <w:rPr>
-                <w:b/>
-                <w:color w:val="FF0000"/>
-              </w:rPr>
-              <w:t>NO PASO</w:t>
-            </w:r>
-            <w:r>
-              <w:t xml:space="preserve">: </w:t>
-            </w:r>
-            <w:r>
-              <w:t xml:space="preserve">No </w:t>
-            </w:r>
-            <w:r>
-              <w:t>se puede seguir a uno mismo, dar mensaje de error.</w:t>
+                <w:color w:val="00B050"/>
+              </w:rPr>
+              <w:t>OK</w:t>
+            </w:r>
+            <w:r>
+              <w:t>: todo se ejecutó correctamente  y dio el resultado esperado.</w:t>
             </w:r>
             <w:bookmarkStart w:id="0" w:name="_GoBack"/>
             <w:bookmarkEnd w:id="0"/>
-          </w:p>
-          <w:p>
-            <w:pPr>
-              <w:spacing w:before="100" w:after="100"/>
-              <w:ind w:left="708"/>
-            </w:pPr>
           </w:p>
         </w:tc>
       </w:tr>

</xml_diff>

<commit_message>
Actualizacion de codigo y casos de prueba Fase_5
</commit_message>
<xml_diff>
--- a/Casos de Prueba.docx
+++ b/Casos de Prueba.docx
@@ -1,10 +1,10 @@
 
 <file path=word/document.xml><?xml version="1.0" encoding="utf-8"?>
-<w:document xmlns:wpc="http://schemas.microsoft.com/office/word/2010/wordprocessingCanvas" xmlns:mc="http://schemas.openxmlformats.org/markup-compatibility/2006" xmlns:o="urn:schemas-microsoft-com:office:office" xmlns:r="http://schemas.openxmlformats.org/officeDocument/2006/relationships" xmlns:m="http://schemas.openxmlformats.org/officeDocument/2006/math" xmlns:v="urn:schemas-microsoft-com:vml" xmlns:wp14="http://schemas.microsoft.com/office/word/2010/wordprocessingDrawing" xmlns:wp="http://schemas.openxmlformats.org/drawingml/2006/wordprocessingDrawing" xmlns:w10="urn:schemas-microsoft-com:office:word" xmlns:w="http://schemas.openxmlformats.org/wordprocessingml/2006/main" xmlns:w14="http://schemas.microsoft.com/office/word/2010/wordml" xmlns:w15="http://schemas.microsoft.com/office/word/2012/wordml" xmlns:wpg="http://schemas.microsoft.com/office/word/2010/wordprocessingGroup" xmlns:wpi="http://schemas.microsoft.com/office/word/2010/wordprocessingInk" xmlns:wne="http://schemas.microsoft.com/office/word/2006/wordml" xmlns:wps="http://schemas.microsoft.com/office/word/2010/wordprocessingShape" mc:Ignorable="w14 w15 wp14">
+<w:document xmlns:wpc="http://schemas.microsoft.com/office/word/2010/wordprocessingCanvas" xmlns:cx="http://schemas.microsoft.com/office/drawing/2014/chartex" xmlns:cx1="http://schemas.microsoft.com/office/drawing/2015/9/8/chartex" xmlns:mc="http://schemas.openxmlformats.org/markup-compatibility/2006" xmlns:o="urn:schemas-microsoft-com:office:office" xmlns:r="http://schemas.openxmlformats.org/officeDocument/2006/relationships" xmlns:m="http://schemas.openxmlformats.org/officeDocument/2006/math" xmlns:v="urn:schemas-microsoft-com:vml" xmlns:wp14="http://schemas.microsoft.com/office/word/2010/wordprocessingDrawing" xmlns:wp="http://schemas.openxmlformats.org/drawingml/2006/wordprocessingDrawing" xmlns:w10="urn:schemas-microsoft-com:office:word" xmlns:w="http://schemas.openxmlformats.org/wordprocessingml/2006/main" xmlns:w14="http://schemas.microsoft.com/office/word/2010/wordml" xmlns:w15="http://schemas.microsoft.com/office/word/2012/wordml" xmlns:w16se="http://schemas.microsoft.com/office/word/2015/wordml/symex" xmlns:wpg="http://schemas.microsoft.com/office/word/2010/wordprocessingGroup" xmlns:wpi="http://schemas.microsoft.com/office/word/2010/wordprocessingInk" xmlns:wne="http://schemas.microsoft.com/office/word/2006/wordml" xmlns:wps="http://schemas.microsoft.com/office/word/2010/wordprocessingShape" mc:Ignorable="w14 w15 w16se wp14">
   <w:body>
     <w:p>
       <w:pPr>
-        <w:pStyle w:val="Heading1"/>
+        <w:pStyle w:val="Ttulo1"/>
         <w:rPr>
           <w:szCs w:val="24"/>
         </w:rPr>
@@ -36,7 +36,7 @@
     </w:p>
     <w:tbl>
       <w:tblPr>
-        <w:tblStyle w:val="TableGrid"/>
+        <w:tblStyle w:val="Tablaconcuadrcula"/>
         <w:tblW w:w="9180" w:type="dxa"/>
         <w:tblLook w:val="04A0" w:firstRow="1" w:lastRow="0" w:firstColumn="1" w:lastColumn="0" w:noHBand="0" w:noVBand="1"/>
       </w:tblPr>
@@ -222,7 +222,7 @@
           </w:p>
           <w:p>
             <w:pPr>
-              <w:pStyle w:val="ListParagraph"/>
+              <w:pStyle w:val="Prrafodelista"/>
               <w:numPr>
                 <w:ilvl w:val="0"/>
                 <w:numId w:val="4"/>
@@ -238,7 +238,7 @@
           </w:p>
           <w:p>
             <w:pPr>
-              <w:pStyle w:val="ListParagraph"/>
+              <w:pStyle w:val="Prrafodelista"/>
               <w:numPr>
                 <w:ilvl w:val="0"/>
                 <w:numId w:val="4"/>
@@ -329,7 +329,7 @@
           </w:p>
           <w:p>
             <w:pPr>
-              <w:pStyle w:val="ListParagraph"/>
+              <w:pStyle w:val="Prrafodelista"/>
               <w:numPr>
                 <w:ilvl w:val="0"/>
                 <w:numId w:val="2"/>
@@ -348,7 +348,7 @@
           </w:p>
           <w:p>
             <w:pPr>
-              <w:pStyle w:val="ListParagraph"/>
+              <w:pStyle w:val="Prrafodelista"/>
               <w:numPr>
                 <w:ilvl w:val="0"/>
                 <w:numId w:val="2"/>
@@ -361,7 +361,7 @@
           </w:p>
           <w:p>
             <w:pPr>
-              <w:pStyle w:val="ListParagraph"/>
+              <w:pStyle w:val="Prrafodelista"/>
               <w:numPr>
                 <w:ilvl w:val="0"/>
                 <w:numId w:val="2"/>
@@ -374,7 +374,7 @@
           </w:p>
           <w:p>
             <w:pPr>
-              <w:pStyle w:val="ListParagraph"/>
+              <w:pStyle w:val="Prrafodelista"/>
               <w:numPr>
                 <w:ilvl w:val="0"/>
                 <w:numId w:val="2"/>
@@ -387,7 +387,7 @@
             <w:hyperlink r:id="rId5" w:history="1">
               <w:r>
                 <w:rPr>
-                  <w:rStyle w:val="Hyperlink"/>
+                  <w:rStyle w:val="Hipervnculo"/>
                   <w:color w:val="auto"/>
                   <w:u w:val="none"/>
                 </w:rPr>
@@ -397,7 +397,7 @@
           </w:p>
           <w:p>
             <w:pPr>
-              <w:pStyle w:val="ListParagraph"/>
+              <w:pStyle w:val="Prrafodelista"/>
               <w:numPr>
                 <w:ilvl w:val="0"/>
                 <w:numId w:val="2"/>
@@ -410,7 +410,7 @@
           </w:p>
           <w:p>
             <w:pPr>
-              <w:pStyle w:val="ListParagraph"/>
+              <w:pStyle w:val="Prrafodelista"/>
               <w:numPr>
                 <w:ilvl w:val="0"/>
                 <w:numId w:val="2"/>
@@ -423,7 +423,7 @@
           </w:p>
           <w:p>
             <w:pPr>
-              <w:pStyle w:val="ListParagraph"/>
+              <w:pStyle w:val="Prrafodelista"/>
               <w:numPr>
                 <w:ilvl w:val="0"/>
                 <w:numId w:val="2"/>
@@ -436,7 +436,7 @@
           </w:p>
           <w:p>
             <w:pPr>
-              <w:pStyle w:val="ListParagraph"/>
+              <w:pStyle w:val="Prrafodelista"/>
               <w:numPr>
                 <w:ilvl w:val="0"/>
                 <w:numId w:val="2"/>
@@ -449,7 +449,7 @@
           </w:p>
           <w:p>
             <w:pPr>
-              <w:pStyle w:val="ListParagraph"/>
+              <w:pStyle w:val="Prrafodelista"/>
               <w:numPr>
                 <w:ilvl w:val="0"/>
                 <w:numId w:val="2"/>
@@ -462,7 +462,7 @@
           </w:p>
           <w:p>
             <w:pPr>
-              <w:pStyle w:val="ListParagraph"/>
+              <w:pStyle w:val="Prrafodelista"/>
               <w:numPr>
                 <w:ilvl w:val="0"/>
                 <w:numId w:val="2"/>
@@ -475,7 +475,7 @@
           </w:p>
           <w:p>
             <w:pPr>
-              <w:pStyle w:val="ListParagraph"/>
+              <w:pStyle w:val="Prrafodelista"/>
               <w:numPr>
                 <w:ilvl w:val="0"/>
                 <w:numId w:val="2"/>
@@ -488,7 +488,7 @@
           </w:p>
           <w:p>
             <w:pPr>
-              <w:pStyle w:val="ListParagraph"/>
+              <w:pStyle w:val="Prrafodelista"/>
               <w:numPr>
                 <w:ilvl w:val="0"/>
                 <w:numId w:val="2"/>
@@ -509,7 +509,7 @@
           </w:p>
           <w:p>
             <w:pPr>
-              <w:pStyle w:val="ListParagraph"/>
+              <w:pStyle w:val="Prrafodelista"/>
               <w:numPr>
                 <w:ilvl w:val="0"/>
                 <w:numId w:val="3"/>
@@ -525,7 +525,7 @@
           </w:p>
           <w:p>
             <w:pPr>
-              <w:pStyle w:val="ListParagraph"/>
+              <w:pStyle w:val="Prrafodelista"/>
               <w:numPr>
                 <w:ilvl w:val="0"/>
                 <w:numId w:val="3"/>
@@ -544,7 +544,7 @@
           </w:p>
           <w:p>
             <w:pPr>
-              <w:pStyle w:val="ListParagraph"/>
+              <w:pStyle w:val="Prrafodelista"/>
               <w:numPr>
                 <w:ilvl w:val="0"/>
                 <w:numId w:val="3"/>
@@ -557,7 +557,7 @@
           </w:p>
           <w:p>
             <w:pPr>
-              <w:pStyle w:val="ListParagraph"/>
+              <w:pStyle w:val="Prrafodelista"/>
               <w:numPr>
                 <w:ilvl w:val="0"/>
                 <w:numId w:val="3"/>
@@ -570,7 +570,7 @@
             <w:hyperlink r:id="rId6" w:history="1">
               <w:r>
                 <w:rPr>
-                  <w:rStyle w:val="Hyperlink"/>
+                  <w:rStyle w:val="Hipervnculo"/>
                   <w:color w:val="auto"/>
                   <w:u w:val="none"/>
                 </w:rPr>
@@ -580,7 +580,7 @@
           </w:p>
           <w:p>
             <w:pPr>
-              <w:pStyle w:val="ListParagraph"/>
+              <w:pStyle w:val="Prrafodelista"/>
               <w:numPr>
                 <w:ilvl w:val="0"/>
                 <w:numId w:val="3"/>
@@ -593,7 +593,7 @@
           </w:p>
           <w:p>
             <w:pPr>
-              <w:pStyle w:val="ListParagraph"/>
+              <w:pStyle w:val="Prrafodelista"/>
               <w:numPr>
                 <w:ilvl w:val="0"/>
                 <w:numId w:val="3"/>
@@ -609,7 +609,7 @@
           </w:p>
           <w:p>
             <w:pPr>
-              <w:pStyle w:val="ListParagraph"/>
+              <w:pStyle w:val="Prrafodelista"/>
               <w:numPr>
                 <w:ilvl w:val="0"/>
                 <w:numId w:val="3"/>
@@ -622,7 +622,7 @@
           </w:p>
           <w:p>
             <w:pPr>
-              <w:pStyle w:val="ListParagraph"/>
+              <w:pStyle w:val="Prrafodelista"/>
               <w:numPr>
                 <w:ilvl w:val="0"/>
                 <w:numId w:val="3"/>
@@ -638,7 +638,7 @@
           </w:p>
           <w:p>
             <w:pPr>
-              <w:pStyle w:val="ListParagraph"/>
+              <w:pStyle w:val="Prrafodelista"/>
               <w:numPr>
                 <w:ilvl w:val="0"/>
                 <w:numId w:val="3"/>
@@ -651,7 +651,7 @@
           </w:p>
           <w:p>
             <w:pPr>
-              <w:pStyle w:val="ListParagraph"/>
+              <w:pStyle w:val="Prrafodelista"/>
               <w:numPr>
                 <w:ilvl w:val="0"/>
                 <w:numId w:val="3"/>
@@ -667,7 +667,7 @@
           </w:p>
           <w:p>
             <w:pPr>
-              <w:pStyle w:val="ListParagraph"/>
+              <w:pStyle w:val="Prrafodelista"/>
               <w:numPr>
                 <w:ilvl w:val="0"/>
                 <w:numId w:val="3"/>
@@ -680,7 +680,7 @@
           </w:p>
           <w:p>
             <w:pPr>
-              <w:pStyle w:val="ListParagraph"/>
+              <w:pStyle w:val="Prrafodelista"/>
               <w:numPr>
                 <w:ilvl w:val="0"/>
                 <w:numId w:val="3"/>
@@ -710,7 +710,7 @@
           </w:p>
           <w:p>
             <w:pPr>
-              <w:pStyle w:val="ListParagraph"/>
+              <w:pStyle w:val="Prrafodelista"/>
               <w:numPr>
                 <w:ilvl w:val="0"/>
                 <w:numId w:val="3"/>
@@ -723,7 +723,7 @@
           </w:p>
           <w:p>
             <w:pPr>
-              <w:pStyle w:val="ListParagraph"/>
+              <w:pStyle w:val="Prrafodelista"/>
               <w:numPr>
                 <w:ilvl w:val="0"/>
                 <w:numId w:val="3"/>
@@ -736,7 +736,7 @@
           </w:p>
           <w:p>
             <w:pPr>
-              <w:pStyle w:val="ListParagraph"/>
+              <w:pStyle w:val="Prrafodelista"/>
               <w:numPr>
                 <w:ilvl w:val="0"/>
                 <w:numId w:val="3"/>
@@ -754,7 +754,7 @@
           </w:p>
           <w:p>
             <w:pPr>
-              <w:pStyle w:val="ListParagraph"/>
+              <w:pStyle w:val="Prrafodelista"/>
               <w:numPr>
                 <w:ilvl w:val="0"/>
                 <w:numId w:val="3"/>
@@ -770,7 +770,7 @@
             <w:hyperlink r:id="rId7" w:history="1">
               <w:r>
                 <w:rPr>
-                  <w:rStyle w:val="Hyperlink"/>
+                  <w:rStyle w:val="Hipervnculo"/>
                   <w:color w:val="auto"/>
                   <w:u w:val="none"/>
                 </w:rPr>
@@ -780,7 +780,7 @@
           </w:p>
           <w:p>
             <w:pPr>
-              <w:pStyle w:val="ListParagraph"/>
+              <w:pStyle w:val="Prrafodelista"/>
               <w:numPr>
                 <w:ilvl w:val="0"/>
                 <w:numId w:val="3"/>
@@ -793,7 +793,7 @@
           </w:p>
           <w:p>
             <w:pPr>
-              <w:pStyle w:val="ListParagraph"/>
+              <w:pStyle w:val="Prrafodelista"/>
               <w:numPr>
                 <w:ilvl w:val="0"/>
                 <w:numId w:val="3"/>
@@ -809,7 +809,7 @@
           </w:p>
           <w:p>
             <w:pPr>
-              <w:pStyle w:val="ListParagraph"/>
+              <w:pStyle w:val="Prrafodelista"/>
               <w:numPr>
                 <w:ilvl w:val="0"/>
                 <w:numId w:val="3"/>
@@ -822,7 +822,7 @@
           </w:p>
           <w:p>
             <w:pPr>
-              <w:pStyle w:val="ListParagraph"/>
+              <w:pStyle w:val="Prrafodelista"/>
               <w:numPr>
                 <w:ilvl w:val="0"/>
                 <w:numId w:val="3"/>
@@ -835,7 +835,7 @@
           </w:p>
           <w:p>
             <w:pPr>
-              <w:pStyle w:val="ListParagraph"/>
+              <w:pStyle w:val="Prrafodelista"/>
               <w:numPr>
                 <w:ilvl w:val="0"/>
                 <w:numId w:val="3"/>
@@ -848,7 +848,7 @@
           </w:p>
           <w:p>
             <w:pPr>
-              <w:pStyle w:val="ListParagraph"/>
+              <w:pStyle w:val="Prrafodelista"/>
               <w:numPr>
                 <w:ilvl w:val="0"/>
                 <w:numId w:val="3"/>
@@ -861,7 +861,7 @@
           </w:p>
           <w:p>
             <w:pPr>
-              <w:pStyle w:val="ListParagraph"/>
+              <w:pStyle w:val="Prrafodelista"/>
               <w:numPr>
                 <w:ilvl w:val="0"/>
                 <w:numId w:val="3"/>
@@ -874,7 +874,7 @@
           </w:p>
           <w:p>
             <w:pPr>
-              <w:pStyle w:val="ListParagraph"/>
+              <w:pStyle w:val="Prrafodelista"/>
               <w:numPr>
                 <w:ilvl w:val="0"/>
                 <w:numId w:val="3"/>
@@ -920,7 +920,7 @@
           </w:p>
           <w:p>
             <w:pPr>
-              <w:pStyle w:val="ListParagraph"/>
+              <w:pStyle w:val="Prrafodelista"/>
               <w:numPr>
                 <w:ilvl w:val="0"/>
                 <w:numId w:val="5"/>
@@ -936,7 +936,7 @@
           </w:p>
           <w:p>
             <w:pPr>
-              <w:pStyle w:val="ListParagraph"/>
+              <w:pStyle w:val="Prrafodelista"/>
               <w:numPr>
                 <w:ilvl w:val="0"/>
                 <w:numId w:val="5"/>
@@ -963,7 +963,7 @@
           </w:p>
           <w:p>
             <w:pPr>
-              <w:pStyle w:val="ListParagraph"/>
+              <w:pStyle w:val="Prrafodelista"/>
               <w:numPr>
                 <w:ilvl w:val="0"/>
                 <w:numId w:val="6"/>
@@ -999,7 +999,7 @@
           </w:p>
           <w:p>
             <w:pPr>
-              <w:pStyle w:val="ListParagraph"/>
+              <w:pStyle w:val="Prrafodelista"/>
               <w:numPr>
                 <w:ilvl w:val="0"/>
                 <w:numId w:val="6"/>
@@ -1089,7 +1089,31 @@
               <w:t>OK</w:t>
             </w:r>
             <w:r>
-              <w:t>: todo se ejecutó correctamente  y dio el resultado esperado.</w:t>
+              <w:t xml:space="preserve">: </w:t>
+            </w:r>
+            <w:r>
+              <w:t xml:space="preserve">el nombre de usuario </w:t>
+            </w:r>
+            <w:r>
+              <w:t xml:space="preserve">y correo </w:t>
+            </w:r>
+            <w:r>
+              <w:t>ya existe</w:t>
+            </w:r>
+            <w:r>
+              <w:t>n</w:t>
+            </w:r>
+            <w:r>
+              <w:t xml:space="preserve"> en la base de datos</w:t>
+            </w:r>
+            <w:r>
+              <w:t xml:space="preserve">, </w:t>
+            </w:r>
+            <w:r>
+              <w:t>se mostró un</w:t>
+            </w:r>
+            <w:r>
+              <w:t xml:space="preserve"> mensaje de error.</w:t>
             </w:r>
           </w:p>
           <w:p>
@@ -1112,7 +1136,19 @@
               <w:t>OK</w:t>
             </w:r>
             <w:r>
-              <w:t>: todo se ejecutó correctamente  y dio el resultado esperado.</w:t>
+              <w:t xml:space="preserve">: </w:t>
+            </w:r>
+            <w:r>
+              <w:t>las contraseñas no coinciden</w:t>
+            </w:r>
+            <w:r>
+              <w:t xml:space="preserve">, </w:t>
+            </w:r>
+            <w:r>
+              <w:t>se mostró un</w:t>
+            </w:r>
+            <w:r>
+              <w:t xml:space="preserve"> mensaje de error.</w:t>
             </w:r>
           </w:p>
         </w:tc>
@@ -1126,7 +1162,7 @@
     </w:p>
     <w:tbl>
       <w:tblPr>
-        <w:tblStyle w:val="TableGrid"/>
+        <w:tblStyle w:val="Tablaconcuadrcula"/>
         <w:tblW w:w="9180" w:type="dxa"/>
         <w:tblLook w:val="04A0" w:firstRow="1" w:lastRow="0" w:firstColumn="1" w:lastColumn="0" w:noHBand="0" w:noVBand="1"/>
       </w:tblPr>
@@ -1292,7 +1328,7 @@
           </w:p>
           <w:p>
             <w:pPr>
-              <w:pStyle w:val="ListParagraph"/>
+              <w:pStyle w:val="Prrafodelista"/>
               <w:numPr>
                 <w:ilvl w:val="0"/>
                 <w:numId w:val="6"/>
@@ -1305,7 +1341,7 @@
           </w:p>
           <w:p>
             <w:pPr>
-              <w:pStyle w:val="ListParagraph"/>
+              <w:pStyle w:val="Prrafodelista"/>
               <w:numPr>
                 <w:ilvl w:val="0"/>
                 <w:numId w:val="6"/>
@@ -1318,7 +1354,7 @@
           </w:p>
           <w:p>
             <w:pPr>
-              <w:pStyle w:val="ListParagraph"/>
+              <w:pStyle w:val="Prrafodelista"/>
               <w:numPr>
                 <w:ilvl w:val="0"/>
                 <w:numId w:val="6"/>
@@ -1363,7 +1399,7 @@
           </w:p>
           <w:p>
             <w:pPr>
-              <w:pStyle w:val="ListParagraph"/>
+              <w:pStyle w:val="Prrafodelista"/>
               <w:numPr>
                 <w:ilvl w:val="0"/>
                 <w:numId w:val="7"/>
@@ -1390,7 +1426,7 @@
           </w:p>
           <w:p>
             <w:pPr>
-              <w:pStyle w:val="ListParagraph"/>
+              <w:pStyle w:val="Prrafodelista"/>
               <w:numPr>
                 <w:ilvl w:val="0"/>
                 <w:numId w:val="7"/>
@@ -1414,7 +1450,7 @@
           </w:p>
           <w:p>
             <w:pPr>
-              <w:pStyle w:val="ListParagraph"/>
+              <w:pStyle w:val="Prrafodelista"/>
               <w:numPr>
                 <w:ilvl w:val="0"/>
                 <w:numId w:val="7"/>
@@ -1459,7 +1495,7 @@
           </w:p>
           <w:p>
             <w:pPr>
-              <w:pStyle w:val="ListParagraph"/>
+              <w:pStyle w:val="Prrafodelista"/>
               <w:numPr>
                 <w:ilvl w:val="0"/>
                 <w:numId w:val="7"/>
@@ -1483,7 +1519,7 @@
           </w:p>
           <w:p>
             <w:pPr>
-              <w:pStyle w:val="ListParagraph"/>
+              <w:pStyle w:val="Prrafodelista"/>
               <w:numPr>
                 <w:ilvl w:val="0"/>
                 <w:numId w:val="7"/>
@@ -1507,7 +1543,7 @@
           </w:p>
           <w:p>
             <w:pPr>
-              <w:pStyle w:val="ListParagraph"/>
+              <w:pStyle w:val="Prrafodelista"/>
               <w:numPr>
                 <w:ilvl w:val="0"/>
                 <w:numId w:val="7"/>
@@ -1565,10 +1601,7 @@
               <w:t xml:space="preserve">: todo se </w:t>
             </w:r>
             <w:r>
-              <w:t xml:space="preserve">ejecutó correctamente, ahora </w:t>
-            </w:r>
-            <w:r>
-              <w:t>el usuario sigue al usuario seleccionado.</w:t>
+              <w:t>ejecutó correctamente, ahora puedo comentar y calificar sus publicaciones</w:t>
             </w:r>
           </w:p>
           <w:p>
@@ -1591,7 +1624,13 @@
               <w:t>OK</w:t>
             </w:r>
             <w:r>
-              <w:t>: todo se ejecutó correctamente  y dio el resultado esperado.</w:t>
+              <w:t xml:space="preserve">: Ya se sigue al usuario, </w:t>
+            </w:r>
+            <w:r>
+              <w:t xml:space="preserve">se mostró una </w:t>
+            </w:r>
+            <w:r>
+              <w:t>alerta.</w:t>
             </w:r>
           </w:p>
           <w:p>
@@ -1614,14 +1653,1631 @@
               <w:t>OK</w:t>
             </w:r>
             <w:r>
-              <w:t>: todo se ejecutó correctamente  y dio el resultado esperado.</w:t>
-            </w:r>
-            <w:bookmarkStart w:id="0" w:name="_GoBack"/>
-            <w:bookmarkEnd w:id="0"/>
+              <w:t xml:space="preserve">: </w:t>
+            </w:r>
+            <w:r>
+              <w:t xml:space="preserve">No </w:t>
+            </w:r>
+            <w:r>
+              <w:t>se puede seguir a uno mismo,</w:t>
+            </w:r>
+            <w:r>
+              <w:t xml:space="preserve"> </w:t>
+            </w:r>
+            <w:r>
+              <w:t>se mostró una alerta.</w:t>
+            </w:r>
+          </w:p>
+          <w:p>
+            <w:pPr>
+              <w:spacing w:before="100" w:after="100"/>
+              <w:ind w:left="708"/>
+            </w:pPr>
           </w:p>
         </w:tc>
       </w:tr>
     </w:tbl>
+    <w:p/>
+    <w:tbl>
+      <w:tblPr>
+        <w:tblStyle w:val="Tablaconcuadrcula"/>
+        <w:tblW w:w="9180" w:type="dxa"/>
+        <w:tblLook w:val="04A0" w:firstRow="1" w:lastRow="0" w:firstColumn="1" w:lastColumn="0" w:noHBand="0" w:noVBand="1"/>
+      </w:tblPr>
+      <w:tblGrid>
+        <w:gridCol w:w="4644"/>
+        <w:gridCol w:w="4536"/>
+      </w:tblGrid>
+      <w:tr>
+        <w:tc>
+          <w:tcPr>
+            <w:tcW w:w="4644" w:type="dxa"/>
+          </w:tcPr>
+          <w:p>
+            <w:pPr>
+              <w:spacing w:before="100" w:after="100"/>
+            </w:pPr>
+            <w:r>
+              <w:rPr>
+                <w:rFonts w:asciiTheme="majorHAnsi" w:hAnsiTheme="majorHAnsi"/>
+                <w:b/>
+              </w:rPr>
+              <w:lastRenderedPageBreak/>
+              <w:t>Número Caso de prueba</w:t>
+            </w:r>
+            <w:r>
+              <w:rPr>
+                <w:rFonts w:asciiTheme="majorHAnsi" w:hAnsiTheme="majorHAnsi"/>
+              </w:rPr>
+              <w:t>:</w:t>
+            </w:r>
+            <w:r>
+              <w:t xml:space="preserve"> </w:t>
+            </w:r>
+            <w:r>
+              <w:rPr>
+                <w:rFonts w:cs="Times New Roman"/>
+                <w:color w:val="000000"/>
+              </w:rPr>
+              <w:t>3</w:t>
+            </w:r>
+          </w:p>
+        </w:tc>
+        <w:tc>
+          <w:tcPr>
+            <w:tcW w:w="4536" w:type="dxa"/>
+          </w:tcPr>
+          <w:p>
+            <w:pPr>
+              <w:spacing w:before="100" w:after="100"/>
+            </w:pPr>
+            <w:r>
+              <w:rPr>
+                <w:rFonts w:asciiTheme="majorHAnsi" w:hAnsiTheme="majorHAnsi"/>
+                <w:b/>
+              </w:rPr>
+              <w:t>Número Historia de Usuario</w:t>
+            </w:r>
+            <w:r>
+              <w:rPr>
+                <w:rFonts w:asciiTheme="majorHAnsi" w:hAnsiTheme="majorHAnsi"/>
+              </w:rPr>
+              <w:t>:</w:t>
+            </w:r>
+            <w:r>
+              <w:t xml:space="preserve"> </w:t>
+            </w:r>
+            <w:r>
+              <w:t>6</w:t>
+            </w:r>
+          </w:p>
+        </w:tc>
+      </w:tr>
+      <w:tr>
+        <w:tc>
+          <w:tcPr>
+            <w:tcW w:w="9180" w:type="dxa"/>
+            <w:gridSpan w:val="2"/>
+          </w:tcPr>
+          <w:p>
+            <w:pPr>
+              <w:spacing w:before="100" w:after="100"/>
+            </w:pPr>
+            <w:r>
+              <w:rPr>
+                <w:rFonts w:asciiTheme="majorHAnsi" w:hAnsiTheme="majorHAnsi"/>
+                <w:b/>
+              </w:rPr>
+              <w:t>Nombre Caso de prueba</w:t>
+            </w:r>
+            <w:r>
+              <w:rPr>
+                <w:rFonts w:asciiTheme="majorHAnsi" w:hAnsiTheme="majorHAnsi"/>
+              </w:rPr>
+              <w:t>:</w:t>
+            </w:r>
+            <w:r>
+              <w:t xml:space="preserve"> </w:t>
+            </w:r>
+            <w:r>
+              <w:t>Editar información</w:t>
+            </w:r>
+            <w:r>
+              <w:t xml:space="preserve"> de perfil</w:t>
+            </w:r>
+            <w:r>
+              <w:t xml:space="preserve"> de mi usuario</w:t>
+            </w:r>
+          </w:p>
+        </w:tc>
+      </w:tr>
+      <w:tr>
+        <w:tc>
+          <w:tcPr>
+            <w:tcW w:w="9180" w:type="dxa"/>
+            <w:gridSpan w:val="2"/>
+          </w:tcPr>
+          <w:p>
+            <w:pPr>
+              <w:spacing w:before="100" w:after="100"/>
+            </w:pPr>
+            <w:r>
+              <w:rPr>
+                <w:rFonts w:asciiTheme="majorHAnsi" w:hAnsiTheme="majorHAnsi"/>
+                <w:b/>
+              </w:rPr>
+              <w:t>Descripción</w:t>
+            </w:r>
+            <w:r>
+              <w:rPr>
+                <w:rFonts w:asciiTheme="majorHAnsi" w:hAnsiTheme="majorHAnsi"/>
+              </w:rPr>
+              <w:t>:</w:t>
+            </w:r>
+            <w:r>
+              <w:t xml:space="preserve"> </w:t>
+            </w:r>
+            <w:r>
+              <w:t>Editar la información mostrada en el perfil del usuario.</w:t>
+            </w:r>
+          </w:p>
+        </w:tc>
+      </w:tr>
+      <w:tr>
+        <w:tc>
+          <w:tcPr>
+            <w:tcW w:w="9180" w:type="dxa"/>
+            <w:gridSpan w:val="2"/>
+          </w:tcPr>
+          <w:p>
+            <w:pPr>
+              <w:spacing w:before="100" w:after="100"/>
+              <w:rPr>
+                <w:rFonts w:asciiTheme="majorHAnsi" w:hAnsiTheme="majorHAnsi"/>
+              </w:rPr>
+            </w:pPr>
+            <w:r>
+              <w:rPr>
+                <w:rFonts w:asciiTheme="majorHAnsi" w:hAnsiTheme="majorHAnsi"/>
+                <w:b/>
+              </w:rPr>
+              <w:t>Condiciones de ejecución:</w:t>
+            </w:r>
+            <w:r>
+              <w:rPr>
+                <w:rFonts w:asciiTheme="majorHAnsi" w:hAnsiTheme="majorHAnsi"/>
+              </w:rPr>
+              <w:t xml:space="preserve"> </w:t>
+            </w:r>
+          </w:p>
+          <w:p>
+            <w:pPr>
+              <w:pStyle w:val="Prrafodelista"/>
+              <w:numPr>
+                <w:ilvl w:val="0"/>
+                <w:numId w:val="6"/>
+              </w:numPr>
+              <w:spacing w:before="100" w:after="100"/>
+            </w:pPr>
+            <w:r>
+              <w:t>Haber iniciado sesión en la aplicación</w:t>
+            </w:r>
+          </w:p>
+          <w:p>
+            <w:pPr>
+              <w:pStyle w:val="Prrafodelista"/>
+              <w:numPr>
+                <w:ilvl w:val="0"/>
+                <w:numId w:val="6"/>
+              </w:numPr>
+              <w:spacing w:before="100" w:after="100"/>
+            </w:pPr>
+            <w:r>
+              <w:t>Estar en la interfaz de editar perfil</w:t>
+            </w:r>
+          </w:p>
+        </w:tc>
+      </w:tr>
+      <w:tr>
+        <w:tc>
+          <w:tcPr>
+            <w:tcW w:w="9180" w:type="dxa"/>
+            <w:gridSpan w:val="2"/>
+          </w:tcPr>
+          <w:p>
+            <w:pPr>
+              <w:spacing w:before="100" w:after="100"/>
+              <w:rPr>
+                <w:rFonts w:asciiTheme="majorHAnsi" w:hAnsiTheme="majorHAnsi"/>
+                <w:b/>
+              </w:rPr>
+            </w:pPr>
+            <w:r>
+              <w:rPr>
+                <w:rFonts w:asciiTheme="majorHAnsi" w:hAnsiTheme="majorHAnsi"/>
+                <w:b/>
+              </w:rPr>
+              <w:t xml:space="preserve">Entradas: </w:t>
+            </w:r>
+          </w:p>
+          <w:p>
+            <w:pPr>
+              <w:spacing w:before="100" w:after="100"/>
+            </w:pPr>
+            <w:r>
+              <w:t>Caso 1:</w:t>
+            </w:r>
+          </w:p>
+          <w:p>
+            <w:pPr>
+              <w:pStyle w:val="Prrafodelista"/>
+              <w:numPr>
+                <w:ilvl w:val="0"/>
+                <w:numId w:val="2"/>
+              </w:numPr>
+              <w:spacing w:before="100" w:after="100"/>
+            </w:pPr>
+            <w:r>
+              <w:t>Nombre: Pedro</w:t>
+            </w:r>
+          </w:p>
+          <w:p>
+            <w:pPr>
+              <w:pStyle w:val="Prrafodelista"/>
+              <w:numPr>
+                <w:ilvl w:val="0"/>
+                <w:numId w:val="2"/>
+              </w:numPr>
+              <w:spacing w:before="100" w:after="100"/>
+            </w:pPr>
+            <w:r>
+              <w:t>Apellido: Pérez</w:t>
+            </w:r>
+          </w:p>
+          <w:p>
+            <w:pPr>
+              <w:pStyle w:val="Prrafodelista"/>
+              <w:numPr>
+                <w:ilvl w:val="0"/>
+                <w:numId w:val="2"/>
+              </w:numPr>
+              <w:spacing w:before="100" w:after="100"/>
+            </w:pPr>
+            <w:r>
+              <w:t>Nombre de usuario: Pedrito</w:t>
+            </w:r>
+          </w:p>
+          <w:p>
+            <w:pPr>
+              <w:pStyle w:val="Prrafodelista"/>
+              <w:numPr>
+                <w:ilvl w:val="0"/>
+                <w:numId w:val="2"/>
+              </w:numPr>
+              <w:spacing w:before="100" w:after="100"/>
+            </w:pPr>
+            <w:r>
+              <w:t xml:space="preserve">Correo: </w:t>
+            </w:r>
+            <w:hyperlink r:id="rId8" w:history="1">
+              <w:r>
+                <w:rPr>
+                  <w:rStyle w:val="Hipervnculo"/>
+                  <w:color w:val="auto"/>
+                  <w:u w:val="none"/>
+                </w:rPr>
+                <w:t>pedrito@gmail.com</w:t>
+              </w:r>
+            </w:hyperlink>
+          </w:p>
+          <w:p>
+            <w:pPr>
+              <w:pStyle w:val="Prrafodelista"/>
+              <w:numPr>
+                <w:ilvl w:val="0"/>
+                <w:numId w:val="2"/>
+              </w:numPr>
+              <w:spacing w:before="100" w:after="100"/>
+            </w:pPr>
+            <w:r>
+              <w:t>Seguridad: Publico</w:t>
+            </w:r>
+          </w:p>
+          <w:p>
+            <w:pPr>
+              <w:pStyle w:val="Prrafodelista"/>
+              <w:numPr>
+                <w:ilvl w:val="0"/>
+                <w:numId w:val="2"/>
+              </w:numPr>
+              <w:spacing w:before="100" w:after="100"/>
+            </w:pPr>
+            <w:r>
+              <w:t>Teléfono: 04141234567</w:t>
+            </w:r>
+          </w:p>
+          <w:p>
+            <w:pPr>
+              <w:pStyle w:val="Prrafodelista"/>
+              <w:numPr>
+                <w:ilvl w:val="0"/>
+                <w:numId w:val="2"/>
+              </w:numPr>
+              <w:spacing w:before="100" w:after="100"/>
+            </w:pPr>
+            <w:r>
+              <w:t>Sexo: Masculino</w:t>
+            </w:r>
+          </w:p>
+          <w:p>
+            <w:pPr>
+              <w:pStyle w:val="Prrafodelista"/>
+              <w:numPr>
+                <w:ilvl w:val="0"/>
+                <w:numId w:val="2"/>
+              </w:numPr>
+              <w:spacing w:before="100" w:after="100"/>
+            </w:pPr>
+            <w:r>
+              <w:t>Ciudad: Caracas</w:t>
+            </w:r>
+          </w:p>
+          <w:p>
+            <w:pPr>
+              <w:pStyle w:val="Prrafodelista"/>
+              <w:numPr>
+                <w:ilvl w:val="0"/>
+                <w:numId w:val="2"/>
+              </w:numPr>
+              <w:spacing w:before="100" w:after="100"/>
+            </w:pPr>
+            <w:r>
+              <w:t>País: Venezuela</w:t>
+            </w:r>
+          </w:p>
+          <w:p>
+            <w:pPr>
+              <w:pStyle w:val="Prrafodelista"/>
+              <w:numPr>
+                <w:ilvl w:val="0"/>
+                <w:numId w:val="2"/>
+              </w:numPr>
+              <w:spacing w:before="100" w:after="100"/>
+            </w:pPr>
+            <w:r>
+              <w:t>Fecha de Nacimiento: 18/10/1990</w:t>
+            </w:r>
+          </w:p>
+          <w:p>
+            <w:pPr>
+              <w:pStyle w:val="Prrafodelista"/>
+              <w:numPr>
+                <w:ilvl w:val="0"/>
+                <w:numId w:val="2"/>
+              </w:numPr>
+              <w:spacing w:before="100" w:after="100"/>
+            </w:pPr>
+            <w:r>
+              <w:t>Contraseña: 123456789</w:t>
+            </w:r>
+          </w:p>
+          <w:p>
+            <w:pPr>
+              <w:pStyle w:val="Prrafodelista"/>
+              <w:numPr>
+                <w:ilvl w:val="0"/>
+                <w:numId w:val="2"/>
+              </w:numPr>
+              <w:spacing w:before="100" w:after="100"/>
+            </w:pPr>
+            <w:r>
+              <w:t>C</w:t>
+            </w:r>
+            <w:r>
+              <w:t>ontraseña</w:t>
+            </w:r>
+            <w:r>
+              <w:t xml:space="preserve"> nueva</w:t>
+            </w:r>
+            <w:r>
+              <w:t xml:space="preserve">: </w:t>
+            </w:r>
+            <w:r>
+              <w:t>555555555</w:t>
+            </w:r>
+          </w:p>
+          <w:p>
+            <w:pPr>
+              <w:spacing w:before="100" w:after="100"/>
+            </w:pPr>
+            <w:r>
+              <w:t xml:space="preserve">Caso </w:t>
+            </w:r>
+            <w:r>
+              <w:t>2</w:t>
+            </w:r>
+            <w:r>
+              <w:t>:</w:t>
+            </w:r>
+          </w:p>
+          <w:p>
+            <w:pPr>
+              <w:pStyle w:val="Prrafodelista"/>
+              <w:numPr>
+                <w:ilvl w:val="0"/>
+                <w:numId w:val="2"/>
+              </w:numPr>
+              <w:spacing w:before="100" w:after="100"/>
+            </w:pPr>
+            <w:r>
+              <w:t>Nombre: Pedro</w:t>
+            </w:r>
+          </w:p>
+          <w:p>
+            <w:pPr>
+              <w:pStyle w:val="Prrafodelista"/>
+              <w:numPr>
+                <w:ilvl w:val="0"/>
+                <w:numId w:val="2"/>
+              </w:numPr>
+              <w:spacing w:before="100" w:after="100"/>
+            </w:pPr>
+            <w:r>
+              <w:t>Apellido: Pérez</w:t>
+            </w:r>
+          </w:p>
+          <w:p>
+            <w:pPr>
+              <w:pStyle w:val="Prrafodelista"/>
+              <w:numPr>
+                <w:ilvl w:val="0"/>
+                <w:numId w:val="2"/>
+              </w:numPr>
+              <w:spacing w:before="100" w:after="100"/>
+            </w:pPr>
+            <w:r>
+              <w:t>Nombre de usuario: Pedrito</w:t>
+            </w:r>
+          </w:p>
+          <w:p>
+            <w:pPr>
+              <w:pStyle w:val="Prrafodelista"/>
+              <w:numPr>
+                <w:ilvl w:val="0"/>
+                <w:numId w:val="2"/>
+              </w:numPr>
+              <w:spacing w:before="100" w:after="100"/>
+            </w:pPr>
+            <w:r>
+              <w:t xml:space="preserve">Correo: </w:t>
+            </w:r>
+            <w:hyperlink r:id="rId9" w:history="1">
+              <w:r>
+                <w:rPr>
+                  <w:rStyle w:val="Hipervnculo"/>
+                  <w:color w:val="auto"/>
+                  <w:u w:val="none"/>
+                </w:rPr>
+                <w:t>pedrito@gmail.com</w:t>
+              </w:r>
+            </w:hyperlink>
+          </w:p>
+          <w:p>
+            <w:pPr>
+              <w:pStyle w:val="Prrafodelista"/>
+              <w:numPr>
+                <w:ilvl w:val="0"/>
+                <w:numId w:val="2"/>
+              </w:numPr>
+              <w:spacing w:before="100" w:after="100"/>
+            </w:pPr>
+            <w:r>
+              <w:t>Seguridad: Publico</w:t>
+            </w:r>
+          </w:p>
+          <w:p>
+            <w:pPr>
+              <w:pStyle w:val="Prrafodelista"/>
+              <w:numPr>
+                <w:ilvl w:val="0"/>
+                <w:numId w:val="2"/>
+              </w:numPr>
+              <w:spacing w:before="100" w:after="100"/>
+            </w:pPr>
+            <w:r>
+              <w:t>Teléfono: 04141234567</w:t>
+            </w:r>
+          </w:p>
+          <w:p>
+            <w:pPr>
+              <w:pStyle w:val="Prrafodelista"/>
+              <w:numPr>
+                <w:ilvl w:val="0"/>
+                <w:numId w:val="2"/>
+              </w:numPr>
+              <w:spacing w:before="100" w:after="100"/>
+            </w:pPr>
+            <w:r>
+              <w:t>Sexo: Masculino</w:t>
+            </w:r>
+          </w:p>
+          <w:p>
+            <w:pPr>
+              <w:pStyle w:val="Prrafodelista"/>
+              <w:numPr>
+                <w:ilvl w:val="0"/>
+                <w:numId w:val="2"/>
+              </w:numPr>
+              <w:spacing w:before="100" w:after="100"/>
+            </w:pPr>
+            <w:r>
+              <w:t>Ciudad: Caracas</w:t>
+            </w:r>
+          </w:p>
+          <w:p>
+            <w:pPr>
+              <w:pStyle w:val="Prrafodelista"/>
+              <w:numPr>
+                <w:ilvl w:val="0"/>
+                <w:numId w:val="2"/>
+              </w:numPr>
+              <w:spacing w:before="100" w:after="100"/>
+            </w:pPr>
+            <w:r>
+              <w:t>País: Venezuela</w:t>
+            </w:r>
+          </w:p>
+          <w:p>
+            <w:pPr>
+              <w:pStyle w:val="Prrafodelista"/>
+              <w:numPr>
+                <w:ilvl w:val="0"/>
+                <w:numId w:val="2"/>
+              </w:numPr>
+              <w:spacing w:before="100" w:after="100"/>
+            </w:pPr>
+            <w:r>
+              <w:t>Fecha de Nacimiento: 18/10/1990</w:t>
+            </w:r>
+          </w:p>
+          <w:p>
+            <w:pPr>
+              <w:pStyle w:val="Prrafodelista"/>
+              <w:numPr>
+                <w:ilvl w:val="0"/>
+                <w:numId w:val="2"/>
+              </w:numPr>
+              <w:spacing w:before="100" w:after="100"/>
+            </w:pPr>
+            <w:r>
+              <w:t xml:space="preserve">Contraseña: </w:t>
+            </w:r>
+            <w:r>
+              <w:t>h45h454445645</w:t>
+            </w:r>
+          </w:p>
+          <w:p>
+            <w:pPr>
+              <w:pStyle w:val="Prrafodelista"/>
+              <w:numPr>
+                <w:ilvl w:val="0"/>
+                <w:numId w:val="2"/>
+              </w:numPr>
+              <w:spacing w:before="100" w:after="100"/>
+            </w:pPr>
+            <w:r>
+              <w:t>C</w:t>
+            </w:r>
+            <w:r>
+              <w:t>ontraseña</w:t>
+            </w:r>
+            <w:r>
+              <w:t xml:space="preserve"> nueva</w:t>
+            </w:r>
+            <w:r>
+              <w:t xml:space="preserve">: </w:t>
+            </w:r>
+            <w:r>
+              <w:t>555555555</w:t>
+            </w:r>
+          </w:p>
+          <w:p>
+            <w:pPr>
+              <w:spacing w:before="100" w:after="100"/>
+            </w:pPr>
+          </w:p>
+          <w:p>
+            <w:pPr>
+              <w:spacing w:before="100" w:after="100"/>
+            </w:pPr>
+          </w:p>
+          <w:p>
+            <w:pPr>
+              <w:spacing w:before="100" w:after="100"/>
+            </w:pPr>
+          </w:p>
+          <w:p>
+            <w:pPr>
+              <w:spacing w:before="100" w:after="100"/>
+            </w:pPr>
+          </w:p>
+          <w:p>
+            <w:pPr>
+              <w:spacing w:before="100" w:after="100"/>
+            </w:pPr>
+            <w:r>
+              <w:lastRenderedPageBreak/>
+              <w:t>Caso 3:</w:t>
+            </w:r>
+          </w:p>
+          <w:p>
+            <w:pPr>
+              <w:pStyle w:val="Prrafodelista"/>
+              <w:numPr>
+                <w:ilvl w:val="0"/>
+                <w:numId w:val="2"/>
+              </w:numPr>
+              <w:spacing w:before="100" w:after="100"/>
+            </w:pPr>
+            <w:r>
+              <w:t>Nombre: Pedro</w:t>
+            </w:r>
+          </w:p>
+          <w:p>
+            <w:pPr>
+              <w:pStyle w:val="Prrafodelista"/>
+              <w:numPr>
+                <w:ilvl w:val="0"/>
+                <w:numId w:val="2"/>
+              </w:numPr>
+              <w:spacing w:before="100" w:after="100"/>
+            </w:pPr>
+            <w:r>
+              <w:t>Apellido: Pérez</w:t>
+            </w:r>
+          </w:p>
+          <w:p>
+            <w:pPr>
+              <w:pStyle w:val="Prrafodelista"/>
+              <w:numPr>
+                <w:ilvl w:val="0"/>
+                <w:numId w:val="2"/>
+              </w:numPr>
+              <w:spacing w:before="100" w:after="100"/>
+            </w:pPr>
+            <w:r>
+              <w:t xml:space="preserve">Nombre de </w:t>
+            </w:r>
+            <w:r>
+              <w:t xml:space="preserve">usuario: </w:t>
+            </w:r>
+            <w:proofErr w:type="spellStart"/>
+            <w:r>
+              <w:t>Pedreishon</w:t>
+            </w:r>
+            <w:proofErr w:type="spellEnd"/>
+          </w:p>
+          <w:p>
+            <w:pPr>
+              <w:pStyle w:val="Prrafodelista"/>
+              <w:numPr>
+                <w:ilvl w:val="0"/>
+                <w:numId w:val="2"/>
+              </w:numPr>
+              <w:spacing w:before="100" w:after="100"/>
+            </w:pPr>
+            <w:r>
+              <w:t>Corr</w:t>
+            </w:r>
+            <w:r>
+              <w:t xml:space="preserve">eo: </w:t>
+            </w:r>
+            <w:hyperlink r:id="rId10" w:history="1">
+              <w:r>
+                <w:rPr>
+                  <w:rStyle w:val="Hipervnculo"/>
+                  <w:color w:val="auto"/>
+                  <w:u w:val="none"/>
+                </w:rPr>
+                <w:t>pedrito@gmail.com</w:t>
+              </w:r>
+            </w:hyperlink>
+          </w:p>
+          <w:p>
+            <w:pPr>
+              <w:pStyle w:val="Prrafodelista"/>
+              <w:numPr>
+                <w:ilvl w:val="0"/>
+                <w:numId w:val="2"/>
+              </w:numPr>
+              <w:spacing w:before="100" w:after="100"/>
+            </w:pPr>
+            <w:r>
+              <w:t>Seguridad: Publico</w:t>
+            </w:r>
+          </w:p>
+          <w:p>
+            <w:pPr>
+              <w:pStyle w:val="Prrafodelista"/>
+              <w:numPr>
+                <w:ilvl w:val="0"/>
+                <w:numId w:val="2"/>
+              </w:numPr>
+              <w:spacing w:before="100" w:after="100"/>
+            </w:pPr>
+            <w:r>
+              <w:t>Teléfono: 04141234567</w:t>
+            </w:r>
+          </w:p>
+          <w:p>
+            <w:pPr>
+              <w:pStyle w:val="Prrafodelista"/>
+              <w:numPr>
+                <w:ilvl w:val="0"/>
+                <w:numId w:val="2"/>
+              </w:numPr>
+              <w:spacing w:before="100" w:after="100"/>
+            </w:pPr>
+            <w:r>
+              <w:t>Sexo: Masculino</w:t>
+            </w:r>
+          </w:p>
+          <w:p>
+            <w:pPr>
+              <w:pStyle w:val="Prrafodelista"/>
+              <w:numPr>
+                <w:ilvl w:val="0"/>
+                <w:numId w:val="2"/>
+              </w:numPr>
+              <w:spacing w:before="100" w:after="100"/>
+            </w:pPr>
+            <w:r>
+              <w:t>Ciudad: Caracas</w:t>
+            </w:r>
+          </w:p>
+          <w:p>
+            <w:pPr>
+              <w:pStyle w:val="Prrafodelista"/>
+              <w:numPr>
+                <w:ilvl w:val="0"/>
+                <w:numId w:val="2"/>
+              </w:numPr>
+              <w:spacing w:before="100" w:after="100"/>
+            </w:pPr>
+            <w:r>
+              <w:t>País: Venezuela</w:t>
+            </w:r>
+          </w:p>
+          <w:p>
+            <w:pPr>
+              <w:pStyle w:val="Prrafodelista"/>
+              <w:numPr>
+                <w:ilvl w:val="0"/>
+                <w:numId w:val="2"/>
+              </w:numPr>
+              <w:spacing w:before="100" w:after="100"/>
+            </w:pPr>
+            <w:r>
+              <w:t>Fecha de Nacimiento: 18/10/1990</w:t>
+            </w:r>
+          </w:p>
+          <w:p>
+            <w:pPr>
+              <w:pStyle w:val="Prrafodelista"/>
+              <w:numPr>
+                <w:ilvl w:val="0"/>
+                <w:numId w:val="2"/>
+              </w:numPr>
+              <w:spacing w:before="100" w:after="100"/>
+            </w:pPr>
+            <w:r>
+              <w:t>Contraseña: 123456789</w:t>
+            </w:r>
+          </w:p>
+          <w:p>
+            <w:pPr>
+              <w:pStyle w:val="Prrafodelista"/>
+              <w:numPr>
+                <w:ilvl w:val="0"/>
+                <w:numId w:val="2"/>
+              </w:numPr>
+              <w:spacing w:before="100" w:after="100"/>
+            </w:pPr>
+            <w:r>
+              <w:t>C</w:t>
+            </w:r>
+            <w:r>
+              <w:t>ontraseña</w:t>
+            </w:r>
+            <w:r>
+              <w:t xml:space="preserve"> nueva</w:t>
+            </w:r>
+            <w:r>
+              <w:t xml:space="preserve">: </w:t>
+            </w:r>
+            <w:r>
+              <w:t>555555555</w:t>
+            </w:r>
+          </w:p>
+          <w:p>
+            <w:pPr>
+              <w:spacing w:before="100" w:after="100"/>
+            </w:pPr>
+            <w:r>
+              <w:t>Caso 4:</w:t>
+            </w:r>
+          </w:p>
+          <w:p>
+            <w:pPr>
+              <w:pStyle w:val="Prrafodelista"/>
+              <w:numPr>
+                <w:ilvl w:val="0"/>
+                <w:numId w:val="2"/>
+              </w:numPr>
+              <w:spacing w:before="100" w:after="100"/>
+            </w:pPr>
+            <w:r>
+              <w:t>Nombre: Pedro</w:t>
+            </w:r>
+          </w:p>
+          <w:p>
+            <w:pPr>
+              <w:pStyle w:val="Prrafodelista"/>
+              <w:numPr>
+                <w:ilvl w:val="0"/>
+                <w:numId w:val="2"/>
+              </w:numPr>
+              <w:spacing w:before="100" w:after="100"/>
+            </w:pPr>
+            <w:r>
+              <w:t>Apellido: Pérez</w:t>
+            </w:r>
+          </w:p>
+          <w:p>
+            <w:pPr>
+              <w:pStyle w:val="Prrafodelista"/>
+              <w:numPr>
+                <w:ilvl w:val="0"/>
+                <w:numId w:val="2"/>
+              </w:numPr>
+              <w:spacing w:before="100" w:after="100"/>
+            </w:pPr>
+            <w:r>
+              <w:t xml:space="preserve">Nombre de usuario: </w:t>
+            </w:r>
+            <w:proofErr w:type="spellStart"/>
+            <w:r>
+              <w:t>Pedreishon</w:t>
+            </w:r>
+            <w:proofErr w:type="spellEnd"/>
+          </w:p>
+          <w:p>
+            <w:pPr>
+              <w:pStyle w:val="Prrafodelista"/>
+              <w:numPr>
+                <w:ilvl w:val="0"/>
+                <w:numId w:val="2"/>
+              </w:numPr>
+              <w:spacing w:before="100" w:after="100"/>
+            </w:pPr>
+            <w:r>
+              <w:t>Correo:</w:t>
+            </w:r>
+            <w:r>
+              <w:t xml:space="preserve"> </w:t>
+            </w:r>
+            <w:hyperlink r:id="rId11" w:history="1">
+              <w:r>
+                <w:rPr>
+                  <w:rStyle w:val="Hipervnculo"/>
+                  <w:color w:val="auto"/>
+                  <w:u w:val="none"/>
+                </w:rPr>
+                <w:t>pedreishon@gmail.com</w:t>
+              </w:r>
+            </w:hyperlink>
+          </w:p>
+          <w:p>
+            <w:pPr>
+              <w:pStyle w:val="Prrafodelista"/>
+              <w:numPr>
+                <w:ilvl w:val="0"/>
+                <w:numId w:val="2"/>
+              </w:numPr>
+              <w:spacing w:before="100" w:after="100"/>
+            </w:pPr>
+            <w:r>
+              <w:t>Seguridad: Publico</w:t>
+            </w:r>
+          </w:p>
+          <w:p>
+            <w:pPr>
+              <w:pStyle w:val="Prrafodelista"/>
+              <w:numPr>
+                <w:ilvl w:val="0"/>
+                <w:numId w:val="2"/>
+              </w:numPr>
+              <w:spacing w:before="100" w:after="100"/>
+            </w:pPr>
+            <w:r>
+              <w:t>Teléfono: 04141234567</w:t>
+            </w:r>
+          </w:p>
+          <w:p>
+            <w:pPr>
+              <w:pStyle w:val="Prrafodelista"/>
+              <w:numPr>
+                <w:ilvl w:val="0"/>
+                <w:numId w:val="2"/>
+              </w:numPr>
+              <w:spacing w:before="100" w:after="100"/>
+            </w:pPr>
+            <w:r>
+              <w:t>Sexo: Masculino</w:t>
+            </w:r>
+          </w:p>
+          <w:p>
+            <w:pPr>
+              <w:pStyle w:val="Prrafodelista"/>
+              <w:numPr>
+                <w:ilvl w:val="0"/>
+                <w:numId w:val="2"/>
+              </w:numPr>
+              <w:spacing w:before="100" w:after="100"/>
+            </w:pPr>
+            <w:r>
+              <w:t>Ciudad: Caracas</w:t>
+            </w:r>
+          </w:p>
+          <w:p>
+            <w:pPr>
+              <w:pStyle w:val="Prrafodelista"/>
+              <w:numPr>
+                <w:ilvl w:val="0"/>
+                <w:numId w:val="2"/>
+              </w:numPr>
+              <w:spacing w:before="100" w:after="100"/>
+            </w:pPr>
+            <w:r>
+              <w:t>País: Venezuela</w:t>
+            </w:r>
+          </w:p>
+          <w:p>
+            <w:pPr>
+              <w:pStyle w:val="Prrafodelista"/>
+              <w:numPr>
+                <w:ilvl w:val="0"/>
+                <w:numId w:val="2"/>
+              </w:numPr>
+              <w:spacing w:before="100" w:after="100"/>
+            </w:pPr>
+            <w:r>
+              <w:t>Fecha de Nacimiento: 18/10/1990</w:t>
+            </w:r>
+          </w:p>
+          <w:p>
+            <w:pPr>
+              <w:pStyle w:val="Prrafodelista"/>
+              <w:numPr>
+                <w:ilvl w:val="0"/>
+                <w:numId w:val="2"/>
+              </w:numPr>
+              <w:spacing w:before="100" w:after="100"/>
+            </w:pPr>
+            <w:r>
+              <w:t>Contraseña: 123456789</w:t>
+            </w:r>
+          </w:p>
+          <w:p>
+            <w:pPr>
+              <w:pStyle w:val="Prrafodelista"/>
+              <w:numPr>
+                <w:ilvl w:val="0"/>
+                <w:numId w:val="2"/>
+              </w:numPr>
+              <w:spacing w:before="100" w:after="100"/>
+            </w:pPr>
+            <w:r>
+              <w:t>C</w:t>
+            </w:r>
+            <w:r>
+              <w:t>ontraseña</w:t>
+            </w:r>
+            <w:r>
+              <w:t xml:space="preserve"> nueva</w:t>
+            </w:r>
+            <w:r>
+              <w:t xml:space="preserve">: </w:t>
+            </w:r>
+            <w:r>
+              <w:t>555555555</w:t>
+            </w:r>
+          </w:p>
+          <w:p>
+            <w:pPr>
+              <w:spacing w:before="100" w:after="100"/>
+            </w:pPr>
+            <w:r>
+              <w:t>Caso 5:</w:t>
+            </w:r>
+          </w:p>
+          <w:p>
+            <w:pPr>
+              <w:pStyle w:val="Prrafodelista"/>
+              <w:numPr>
+                <w:ilvl w:val="0"/>
+                <w:numId w:val="2"/>
+              </w:numPr>
+              <w:spacing w:before="100" w:after="100"/>
+            </w:pPr>
+            <w:r>
+              <w:t>Asociar cuenta de Facebook</w:t>
+            </w:r>
+          </w:p>
+          <w:p>
+            <w:pPr>
+              <w:spacing w:before="100" w:after="100"/>
+            </w:pPr>
+            <w:r>
+              <w:t>Caso 6:</w:t>
+            </w:r>
+          </w:p>
+          <w:p>
+            <w:pPr>
+              <w:pStyle w:val="Prrafodelista"/>
+              <w:numPr>
+                <w:ilvl w:val="0"/>
+                <w:numId w:val="2"/>
+              </w:numPr>
+              <w:spacing w:before="100" w:after="100"/>
+            </w:pPr>
+            <w:r>
+              <w:t xml:space="preserve">Asociar cuenta de </w:t>
+            </w:r>
+            <w:r>
+              <w:t>T</w:t>
+            </w:r>
+            <w:r>
+              <w:t>witter.</w:t>
+            </w:r>
+          </w:p>
+          <w:p>
+            <w:pPr>
+              <w:spacing w:before="100" w:after="100"/>
+            </w:pPr>
+            <w:r>
+              <w:t>Caso 7:</w:t>
+            </w:r>
+          </w:p>
+          <w:p>
+            <w:pPr>
+              <w:pStyle w:val="Prrafodelista"/>
+              <w:numPr>
+                <w:ilvl w:val="0"/>
+                <w:numId w:val="2"/>
+              </w:numPr>
+              <w:spacing w:before="100" w:after="100"/>
+            </w:pPr>
+            <w:r>
+              <w:t>Seleccionar foto 900 x 200.</w:t>
+            </w:r>
+          </w:p>
+          <w:p>
+            <w:pPr>
+              <w:pStyle w:val="Prrafodelista"/>
+              <w:numPr>
+                <w:ilvl w:val="0"/>
+                <w:numId w:val="2"/>
+              </w:numPr>
+              <w:spacing w:before="100" w:after="100"/>
+            </w:pPr>
+            <w:r>
+              <w:t>Seleccionar foto 200 x 200.</w:t>
+            </w:r>
+          </w:p>
+        </w:tc>
+      </w:tr>
+      <w:tr>
+        <w:tc>
+          <w:tcPr>
+            <w:tcW w:w="9180" w:type="dxa"/>
+            <w:gridSpan w:val="2"/>
+          </w:tcPr>
+          <w:p>
+            <w:pPr>
+              <w:spacing w:before="100" w:after="100"/>
+              <w:rPr>
+                <w:rFonts w:asciiTheme="majorHAnsi" w:hAnsiTheme="majorHAnsi"/>
+                <w:b/>
+              </w:rPr>
+            </w:pPr>
+            <w:r>
+              <w:rPr>
+                <w:rFonts w:asciiTheme="majorHAnsi" w:hAnsiTheme="majorHAnsi"/>
+                <w:b/>
+              </w:rPr>
+              <w:lastRenderedPageBreak/>
+              <w:t>Resultado esperado:</w:t>
+            </w:r>
+          </w:p>
+          <w:p>
+            <w:pPr>
+              <w:spacing w:before="100" w:after="100"/>
+            </w:pPr>
+            <w:r>
+              <w:t>Caso 1:</w:t>
+            </w:r>
+          </w:p>
+          <w:p>
+            <w:pPr>
+              <w:pStyle w:val="Prrafodelista"/>
+              <w:numPr>
+                <w:ilvl w:val="0"/>
+                <w:numId w:val="7"/>
+              </w:numPr>
+              <w:spacing w:before="100" w:after="100"/>
+            </w:pPr>
+            <w:r>
+              <w:t>Mensaje de perfil modificado</w:t>
+            </w:r>
+            <w:r>
+              <w:t>.</w:t>
+            </w:r>
+          </w:p>
+          <w:p>
+            <w:pPr>
+              <w:spacing w:before="100" w:after="100"/>
+            </w:pPr>
+            <w:r>
+              <w:t>Caso 2</w:t>
+            </w:r>
+            <w:r>
+              <w:t>:</w:t>
+            </w:r>
+          </w:p>
+          <w:p>
+            <w:pPr>
+              <w:pStyle w:val="Prrafodelista"/>
+              <w:numPr>
+                <w:ilvl w:val="0"/>
+                <w:numId w:val="7"/>
+              </w:numPr>
+              <w:spacing w:before="100" w:after="100"/>
+            </w:pPr>
+            <w:r>
+              <w:t>Mensaje de error</w:t>
+            </w:r>
+            <w:r>
+              <w:t>,</w:t>
+            </w:r>
+            <w:r>
+              <w:t xml:space="preserve"> </w:t>
+            </w:r>
+            <w:r>
+              <w:t xml:space="preserve"> </w:t>
+            </w:r>
+            <w:r>
+              <w:t>la contraseña actual no es correcta.</w:t>
+            </w:r>
+          </w:p>
+          <w:p>
+            <w:pPr>
+              <w:spacing w:before="100" w:after="100"/>
+            </w:pPr>
+            <w:r>
+              <w:lastRenderedPageBreak/>
+              <w:t>Caso 3:</w:t>
+            </w:r>
+          </w:p>
+          <w:p>
+            <w:pPr>
+              <w:pStyle w:val="Prrafodelista"/>
+              <w:numPr>
+                <w:ilvl w:val="0"/>
+                <w:numId w:val="7"/>
+              </w:numPr>
+              <w:spacing w:before="100" w:after="100"/>
+            </w:pPr>
+            <w:r>
+              <w:t xml:space="preserve">Mensaje de error, </w:t>
+            </w:r>
+            <w:r>
+              <w:t xml:space="preserve"> </w:t>
+            </w:r>
+            <w:r>
+              <w:t>el nombre de usuario ya existe.</w:t>
+            </w:r>
+          </w:p>
+          <w:p>
+            <w:pPr>
+              <w:spacing w:before="100" w:after="100"/>
+            </w:pPr>
+            <w:r>
+              <w:t>Caso 4:</w:t>
+            </w:r>
+          </w:p>
+          <w:p>
+            <w:pPr>
+              <w:pStyle w:val="Prrafodelista"/>
+              <w:numPr>
+                <w:ilvl w:val="0"/>
+                <w:numId w:val="7"/>
+              </w:numPr>
+              <w:spacing w:before="100" w:after="100"/>
+            </w:pPr>
+            <w:r>
+              <w:t>Mensaje de error,  el correo ya existe.</w:t>
+            </w:r>
+          </w:p>
+          <w:p>
+            <w:pPr>
+              <w:spacing w:before="100" w:after="100"/>
+            </w:pPr>
+            <w:r>
+              <w:t>Caso 5:</w:t>
+            </w:r>
+          </w:p>
+          <w:p>
+            <w:pPr>
+              <w:pStyle w:val="Prrafodelista"/>
+              <w:numPr>
+                <w:ilvl w:val="0"/>
+                <w:numId w:val="7"/>
+              </w:numPr>
+              <w:spacing w:before="100" w:after="100"/>
+            </w:pPr>
+            <w:r>
+              <w:t>Mensaje de error, la cuenta de Facebook ya fue asociada.</w:t>
+            </w:r>
+          </w:p>
+          <w:p>
+            <w:pPr>
+              <w:spacing w:before="100" w:after="100"/>
+            </w:pPr>
+            <w:r>
+              <w:t>Caso 6:</w:t>
+            </w:r>
+          </w:p>
+          <w:p>
+            <w:pPr>
+              <w:pStyle w:val="Prrafodelista"/>
+              <w:numPr>
+                <w:ilvl w:val="0"/>
+                <w:numId w:val="7"/>
+              </w:numPr>
+              <w:spacing w:before="100" w:after="100"/>
+            </w:pPr>
+            <w:r>
+              <w:t>Mensaje de error, la cuenta de Twitter ya fue asociada.</w:t>
+            </w:r>
+          </w:p>
+          <w:p>
+            <w:pPr>
+              <w:spacing w:before="100" w:after="100"/>
+            </w:pPr>
+            <w:r>
+              <w:t>Caso 7:</w:t>
+            </w:r>
+          </w:p>
+          <w:p>
+            <w:pPr>
+              <w:pStyle w:val="Prrafodelista"/>
+              <w:numPr>
+                <w:ilvl w:val="0"/>
+                <w:numId w:val="7"/>
+              </w:numPr>
+              <w:spacing w:before="100" w:after="100"/>
+            </w:pPr>
+            <w:r>
+              <w:t xml:space="preserve">Mensaje de </w:t>
+            </w:r>
+            <w:r>
+              <w:t>perfil modificado.</w:t>
+            </w:r>
+          </w:p>
+        </w:tc>
+      </w:tr>
+      <w:tr>
+        <w:tc>
+          <w:tcPr>
+            <w:tcW w:w="9180" w:type="dxa"/>
+            <w:gridSpan w:val="2"/>
+          </w:tcPr>
+          <w:p>
+            <w:pPr>
+              <w:spacing w:before="100" w:after="100"/>
+              <w:rPr>
+                <w:rFonts w:asciiTheme="majorHAnsi" w:hAnsiTheme="majorHAnsi"/>
+                <w:b/>
+              </w:rPr>
+            </w:pPr>
+            <w:r>
+              <w:rPr>
+                <w:rFonts w:asciiTheme="majorHAnsi" w:hAnsiTheme="majorHAnsi"/>
+                <w:b/>
+              </w:rPr>
+              <w:lastRenderedPageBreak/>
+              <w:t>Evaluación:</w:t>
+            </w:r>
+          </w:p>
+          <w:p>
+            <w:pPr>
+              <w:spacing w:before="100" w:after="100"/>
+            </w:pPr>
+            <w:r>
+              <w:t>Caso 1:</w:t>
+            </w:r>
+          </w:p>
+          <w:p>
+            <w:pPr>
+              <w:spacing w:before="100" w:after="100"/>
+              <w:ind w:left="708"/>
+            </w:pPr>
+            <w:r>
+              <w:rPr>
+                <w:color w:val="00B050"/>
+              </w:rPr>
+              <w:t>OK</w:t>
+            </w:r>
+            <w:r>
+              <w:t xml:space="preserve">: todo se ejecutó correctamente, </w:t>
+            </w:r>
+            <w:r>
+              <w:t>el perfil ha sido modificado</w:t>
+            </w:r>
+            <w:r>
+              <w:t>.</w:t>
+            </w:r>
+          </w:p>
+          <w:p>
+            <w:pPr>
+              <w:spacing w:before="100" w:after="100"/>
+            </w:pPr>
+            <w:r>
+              <w:t>Caso 2:</w:t>
+            </w:r>
+          </w:p>
+          <w:p>
+            <w:pPr>
+              <w:spacing w:before="100" w:after="100"/>
+              <w:ind w:left="708"/>
+            </w:pPr>
+            <w:r>
+              <w:rPr>
+                <w:color w:val="00B050"/>
+              </w:rPr>
+              <w:t>OK</w:t>
+            </w:r>
+            <w:r>
+              <w:t xml:space="preserve">: </w:t>
+            </w:r>
+            <w:r>
+              <w:t>Contraseñas no coinciden</w:t>
+            </w:r>
+            <w:r>
+              <w:t>,</w:t>
+            </w:r>
+            <w:r>
+              <w:t xml:space="preserve"> se mostró una</w:t>
+            </w:r>
+            <w:r>
+              <w:t xml:space="preserve"> alerta.</w:t>
+            </w:r>
+          </w:p>
+          <w:p>
+            <w:pPr>
+              <w:spacing w:before="100" w:after="100"/>
+            </w:pPr>
+            <w:r>
+              <w:t>Caso 3:</w:t>
+            </w:r>
+          </w:p>
+          <w:p>
+            <w:pPr>
+              <w:spacing w:before="100" w:after="100"/>
+              <w:ind w:left="708"/>
+            </w:pPr>
+            <w:r>
+              <w:rPr>
+                <w:color w:val="00B050"/>
+              </w:rPr>
+              <w:t>OK</w:t>
+            </w:r>
+            <w:r>
+              <w:t xml:space="preserve">: No </w:t>
+            </w:r>
+            <w:r>
+              <w:t xml:space="preserve">se puede </w:t>
+            </w:r>
+            <w:r>
+              <w:t>cambiar a un nombre de usuario que ya existe</w:t>
+            </w:r>
+            <w:r>
+              <w:t>,</w:t>
+            </w:r>
+            <w:r>
+              <w:t xml:space="preserve"> se mostró una alerta.</w:t>
+            </w:r>
+          </w:p>
+          <w:p>
+            <w:pPr>
+              <w:spacing w:before="100" w:after="100"/>
+            </w:pPr>
+            <w:r>
+              <w:t>Caso 4</w:t>
+            </w:r>
+            <w:r>
+              <w:t>:</w:t>
+            </w:r>
+          </w:p>
+          <w:p>
+            <w:pPr>
+              <w:spacing w:before="100" w:after="100"/>
+              <w:ind w:left="708"/>
+            </w:pPr>
+            <w:r>
+              <w:rPr>
+                <w:color w:val="00B050"/>
+              </w:rPr>
+              <w:t>OK</w:t>
+            </w:r>
+            <w:r>
+              <w:t xml:space="preserve">: </w:t>
+            </w:r>
+            <w:r>
+              <w:t xml:space="preserve">No </w:t>
+            </w:r>
+            <w:r>
+              <w:t>se puede cambiar a un correo que ya está asociado a otra cuenta,</w:t>
+            </w:r>
+            <w:r>
+              <w:t xml:space="preserve"> se mostró</w:t>
+            </w:r>
+            <w:r>
+              <w:t xml:space="preserve"> un</w:t>
+            </w:r>
+            <w:r>
+              <w:t xml:space="preserve"> mensaje de error.</w:t>
+            </w:r>
+          </w:p>
+          <w:p>
+            <w:pPr>
+              <w:spacing w:before="100" w:after="100"/>
+            </w:pPr>
+            <w:r>
+              <w:t>Caso 5</w:t>
+            </w:r>
+            <w:r>
+              <w:t>:</w:t>
+            </w:r>
+          </w:p>
+          <w:p>
+            <w:pPr>
+              <w:spacing w:before="100" w:after="100"/>
+              <w:ind w:left="708"/>
+            </w:pPr>
+            <w:r>
+              <w:rPr>
+                <w:color w:val="00B050"/>
+              </w:rPr>
+              <w:t>OK</w:t>
+            </w:r>
+            <w:r>
+              <w:t xml:space="preserve">: </w:t>
+            </w:r>
+            <w:r>
+              <w:t xml:space="preserve">No </w:t>
+            </w:r>
+            <w:r>
+              <w:t xml:space="preserve">se puede cambiar a un </w:t>
+            </w:r>
+            <w:r>
+              <w:t>Facebook</w:t>
+            </w:r>
+            <w:r>
+              <w:t xml:space="preserve"> que ya está asociado a otra cuenta, </w:t>
+            </w:r>
+            <w:r>
+              <w:t>se mostró</w:t>
+            </w:r>
+            <w:r>
+              <w:t xml:space="preserve"> un</w:t>
+            </w:r>
+            <w:r>
+              <w:t xml:space="preserve"> </w:t>
+            </w:r>
+            <w:r>
+              <w:t>mensaje de error.</w:t>
+            </w:r>
+          </w:p>
+          <w:p>
+            <w:pPr>
+              <w:spacing w:before="100" w:after="100"/>
+            </w:pPr>
+            <w:r>
+              <w:t xml:space="preserve">Caso </w:t>
+            </w:r>
+            <w:r>
+              <w:t>6</w:t>
+            </w:r>
+            <w:r>
+              <w:t>:</w:t>
+            </w:r>
+          </w:p>
+          <w:p>
+            <w:pPr>
+              <w:spacing w:before="100" w:after="100"/>
+              <w:ind w:left="708"/>
+            </w:pPr>
+            <w:r>
+              <w:rPr>
+                <w:color w:val="00B050"/>
+              </w:rPr>
+              <w:t>OK</w:t>
+            </w:r>
+            <w:r>
+              <w:t xml:space="preserve">: </w:t>
+            </w:r>
+            <w:r>
+              <w:t xml:space="preserve">No </w:t>
+            </w:r>
+            <w:r>
+              <w:t xml:space="preserve">se puede cambiar a un </w:t>
+            </w:r>
+            <w:r>
+              <w:t>Twitter</w:t>
+            </w:r>
+            <w:r>
+              <w:t xml:space="preserve"> que ya está asociado a otra cuenta, </w:t>
+            </w:r>
+            <w:r>
+              <w:t>se mostró</w:t>
+            </w:r>
+            <w:r>
+              <w:t xml:space="preserve"> un</w:t>
+            </w:r>
+            <w:r>
+              <w:t xml:space="preserve"> mensaje de error.</w:t>
+            </w:r>
+          </w:p>
+          <w:p>
+            <w:pPr>
+              <w:spacing w:before="100" w:after="100"/>
+            </w:pPr>
+            <w:r>
+              <w:t>Caso 7</w:t>
+            </w:r>
+            <w:r>
+              <w:t>:</w:t>
+            </w:r>
+          </w:p>
+          <w:p>
+            <w:pPr>
+              <w:spacing w:before="100" w:after="100"/>
+              <w:ind w:left="708"/>
+            </w:pPr>
+            <w:r>
+              <w:rPr>
+                <w:color w:val="00B050"/>
+              </w:rPr>
+              <w:t>OK</w:t>
+            </w:r>
+            <w:r>
+              <w:t>: todo se ejecutó correctamente</w:t>
+            </w:r>
+            <w:bookmarkStart w:id="0" w:name="_GoBack"/>
+            <w:bookmarkEnd w:id="0"/>
+            <w:r>
+              <w:t xml:space="preserve">, </w:t>
+            </w:r>
+            <w:r>
+              <w:t>el perfil ha sido modificado.</w:t>
+            </w:r>
+          </w:p>
+        </w:tc>
+      </w:tr>
+    </w:tbl>
+    <w:p/>
     <w:p/>
     <w:sectPr>
       <w:pgSz w:w="12240" w:h="15840"/>
@@ -1634,7 +3290,7 @@
 </file>
 
 <file path=word/numbering.xml><?xml version="1.0" encoding="utf-8"?>
-<w:numbering xmlns:wpc="http://schemas.microsoft.com/office/word/2010/wordprocessingCanvas" xmlns:mc="http://schemas.openxmlformats.org/markup-compatibility/2006" xmlns:o="urn:schemas-microsoft-com:office:office" xmlns:r="http://schemas.openxmlformats.org/officeDocument/2006/relationships" xmlns:m="http://schemas.openxmlformats.org/officeDocument/2006/math" xmlns:v="urn:schemas-microsoft-com:vml" xmlns:wp14="http://schemas.microsoft.com/office/word/2010/wordprocessingDrawing" xmlns:wp="http://schemas.openxmlformats.org/drawingml/2006/wordprocessingDrawing" xmlns:w10="urn:schemas-microsoft-com:office:word" xmlns:w="http://schemas.openxmlformats.org/wordprocessingml/2006/main" xmlns:w14="http://schemas.microsoft.com/office/word/2010/wordml" xmlns:w15="http://schemas.microsoft.com/office/word/2012/wordml" xmlns:wpg="http://schemas.microsoft.com/office/word/2010/wordprocessingGroup" xmlns:wpi="http://schemas.microsoft.com/office/word/2010/wordprocessingInk" xmlns:wne="http://schemas.microsoft.com/office/word/2006/wordml" xmlns:wps="http://schemas.microsoft.com/office/word/2010/wordprocessingShape" mc:Ignorable="w14 w15 wp14">
+<w:numbering xmlns:wpc="http://schemas.microsoft.com/office/word/2010/wordprocessingCanvas" xmlns:cx="http://schemas.microsoft.com/office/drawing/2014/chartex" xmlns:cx1="http://schemas.microsoft.com/office/drawing/2015/9/8/chartex" xmlns:mc="http://schemas.openxmlformats.org/markup-compatibility/2006" xmlns:o="urn:schemas-microsoft-com:office:office" xmlns:r="http://schemas.openxmlformats.org/officeDocument/2006/relationships" xmlns:m="http://schemas.openxmlformats.org/officeDocument/2006/math" xmlns:v="urn:schemas-microsoft-com:vml" xmlns:wp14="http://schemas.microsoft.com/office/word/2010/wordprocessingDrawing" xmlns:wp="http://schemas.openxmlformats.org/drawingml/2006/wordprocessingDrawing" xmlns:w10="urn:schemas-microsoft-com:office:word" xmlns:w="http://schemas.openxmlformats.org/wordprocessingml/2006/main" xmlns:w14="http://schemas.microsoft.com/office/word/2010/wordml" xmlns:w15="http://schemas.microsoft.com/office/word/2012/wordml" xmlns:w16se="http://schemas.microsoft.com/office/word/2015/wordml/symex" xmlns:wpg="http://schemas.microsoft.com/office/word/2010/wordprocessingGroup" xmlns:wpi="http://schemas.microsoft.com/office/word/2010/wordprocessingInk" xmlns:wne="http://schemas.microsoft.com/office/word/2006/wordml" xmlns:wps="http://schemas.microsoft.com/office/word/2010/wordprocessingShape" mc:Ignorable="w14 w15 w16se wp14">
   <w:abstractNum w:abstractNumId="0" w15:restartNumberingAfterBreak="0">
     <w:nsid w:val="1B0E2DD4"/>
     <w:multiLevelType w:val="hybridMultilevel"/>
@@ -1751,7 +3407,7 @@
   <w:abstractNum w:abstractNumId="1" w15:restartNumberingAfterBreak="0">
     <w:nsid w:val="2BF050BC"/>
     <w:multiLevelType w:val="hybridMultilevel"/>
-    <w:tmpl w:val="E0FE13A0"/>
+    <w:tmpl w:val="93FE2352"/>
     <w:lvl w:ilvl="0" w:tplc="200A0001">
       <w:start w:val="1"/>
       <w:numFmt w:val="bullet"/>
@@ -2450,7 +4106,7 @@
 </file>
 
 <file path=word/styles.xml><?xml version="1.0" encoding="utf-8"?>
-<w:styles xmlns:mc="http://schemas.openxmlformats.org/markup-compatibility/2006" xmlns:r="http://schemas.openxmlformats.org/officeDocument/2006/relationships" xmlns:w="http://schemas.openxmlformats.org/wordprocessingml/2006/main" xmlns:w14="http://schemas.microsoft.com/office/word/2010/wordml" xmlns:w15="http://schemas.microsoft.com/office/word/2012/wordml" mc:Ignorable="w14 w15">
+<w:styles xmlns:mc="http://schemas.openxmlformats.org/markup-compatibility/2006" xmlns:r="http://schemas.openxmlformats.org/officeDocument/2006/relationships" xmlns:w="http://schemas.openxmlformats.org/wordprocessingml/2006/main" xmlns:w14="http://schemas.microsoft.com/office/word/2010/wordml" xmlns:w15="http://schemas.microsoft.com/office/word/2012/wordml" xmlns:w16se="http://schemas.microsoft.com/office/word/2015/wordml/symex" mc:Ignorable="w14 w15 w16se">
   <w:docDefaults>
     <w:rPrDefault>
       <w:rPr>
@@ -2830,11 +4486,11 @@
     <w:name w:val="Normal"/>
     <w:qFormat/>
   </w:style>
-  <w:style w:type="paragraph" w:styleId="Heading1">
+  <w:style w:type="paragraph" w:styleId="Ttulo1">
     <w:name w:val="heading 1"/>
     <w:basedOn w:val="Normal"/>
     <w:next w:val="Normal"/>
-    <w:link w:val="Heading1Char"/>
+    <w:link w:val="Ttulo1Car"/>
     <w:uiPriority w:val="9"/>
     <w:qFormat/>
     <w:rsid w:val="003069C6"/>
@@ -2852,13 +4508,13 @@
       <w:szCs w:val="32"/>
     </w:rPr>
   </w:style>
-  <w:style w:type="character" w:default="1" w:styleId="DefaultParagraphFont">
+  <w:style w:type="character" w:default="1" w:styleId="Fuentedeprrafopredeter">
     <w:name w:val="Default Paragraph Font"/>
     <w:uiPriority w:val="1"/>
     <w:semiHidden/>
     <w:unhideWhenUsed/>
   </w:style>
-  <w:style w:type="table" w:default="1" w:styleId="TableNormal">
+  <w:style w:type="table" w:default="1" w:styleId="Tablanormal">
     <w:name w:val="Normal Table"/>
     <w:uiPriority w:val="99"/>
     <w:semiHidden/>
@@ -2873,15 +4529,15 @@
       </w:tblCellMar>
     </w:tblPr>
   </w:style>
-  <w:style w:type="numbering" w:default="1" w:styleId="NoList">
+  <w:style w:type="numbering" w:default="1" w:styleId="Sinlista">
     <w:name w:val="No List"/>
     <w:uiPriority w:val="99"/>
     <w:semiHidden/>
     <w:unhideWhenUsed/>
   </w:style>
-  <w:style w:type="table" w:styleId="TableGrid">
+  <w:style w:type="table" w:styleId="Tablaconcuadrcula">
     <w:name w:val="Table Grid"/>
-    <w:basedOn w:val="TableNormal"/>
+    <w:basedOn w:val="Tablanormal"/>
     <w:uiPriority w:val="59"/>
     <w:rsid w:val="00085733"/>
     <w:tblPr>
@@ -2895,10 +4551,10 @@
       </w:tblBorders>
     </w:tblPr>
   </w:style>
-  <w:style w:type="character" w:customStyle="1" w:styleId="Heading1Char">
-    <w:name w:val="Heading 1 Char"/>
-    <w:basedOn w:val="DefaultParagraphFont"/>
-    <w:link w:val="Heading1"/>
+  <w:style w:type="character" w:customStyle="1" w:styleId="Ttulo1Car">
+    <w:name w:val="Título 1 Car"/>
+    <w:basedOn w:val="Fuentedeprrafopredeter"/>
+    <w:link w:val="Ttulo1"/>
     <w:uiPriority w:val="9"/>
     <w:rsid w:val="003069C6"/>
     <w:rPr>
@@ -2909,7 +4565,7 @@
       <w:szCs w:val="32"/>
     </w:rPr>
   </w:style>
-  <w:style w:type="paragraph" w:styleId="ListParagraph">
+  <w:style w:type="paragraph" w:styleId="Prrafodelista">
     <w:name w:val="List Paragraph"/>
     <w:basedOn w:val="Normal"/>
     <w:uiPriority w:val="34"/>
@@ -2920,9 +4576,9 @@
       <w:contextualSpacing/>
     </w:pPr>
   </w:style>
-  <w:style w:type="character" w:styleId="Hyperlink">
+  <w:style w:type="character" w:styleId="Hipervnculo">
     <w:name w:val="Hyperlink"/>
-    <w:basedOn w:val="DefaultParagraphFont"/>
+    <w:basedOn w:val="Fuentedeprrafopredeter"/>
     <w:uiPriority w:val="99"/>
     <w:unhideWhenUsed/>
     <w:rsid w:val="008F359B"/>

</xml_diff>